<commit_message>
updates all subjects as of May 2022
</commit_message>
<xml_diff>
--- a/WebDev/WebDev_Debugging.docx
+++ b/WebDev/WebDev_Debugging.docx
@@ -1,6 +1,6 @@
 
 <file path=word/document.xml><?xml version="1.0" encoding="utf-8"?>
-<w:document xmlns:wpc="http://schemas.microsoft.com/office/word/2010/wordprocessingCanvas" xmlns:cx="http://schemas.microsoft.com/office/drawing/2014/chartex" xmlns:cx1="http://schemas.microsoft.com/office/drawing/2015/9/8/chartex" xmlns:cx2="http://schemas.microsoft.com/office/drawing/2015/10/21/chartex" xmlns:cx3="http://schemas.microsoft.com/office/drawing/2016/5/9/chartex" xmlns:cx4="http://schemas.microsoft.com/office/drawing/2016/5/10/chartex" xmlns:cx5="http://schemas.microsoft.com/office/drawing/2016/5/11/chartex" xmlns:cx6="http://schemas.microsoft.com/office/drawing/2016/5/12/chartex" xmlns:cx7="http://schemas.microsoft.com/office/drawing/2016/5/13/chartex" xmlns:cx8="http://schemas.microsoft.com/office/drawing/2016/5/14/chartex" xmlns:mc="http://schemas.openxmlformats.org/markup-compatibility/2006" xmlns:aink="http://schemas.microsoft.com/office/drawing/2016/ink" xmlns:am3d="http://schemas.microsoft.com/office/drawing/2017/model3d" xmlns:o="urn:schemas-microsoft-com:office:office" xmlns:r="http://schemas.openxmlformats.org/officeDocument/2006/relationships" xmlns:m="http://schemas.openxmlformats.org/officeDocument/2006/math" xmlns:v="urn:schemas-microsoft-com:vml" xmlns:wp14="http://schemas.microsoft.com/office/word/2010/wordprocessingDrawing" xmlns:wp="http://schemas.openxmlformats.org/drawingml/2006/wordprocessingDrawing" xmlns:w10="urn:schemas-microsoft-com:office:word" xmlns:w="http://schemas.openxmlformats.org/wordprocessingml/2006/main" xmlns:w14="http://schemas.microsoft.com/office/word/2010/wordml" xmlns:w15="http://schemas.microsoft.com/office/word/2012/wordml" xmlns:w16cex="http://schemas.microsoft.com/office/word/2018/wordml/cex" xmlns:w16cid="http://schemas.microsoft.com/office/word/2016/wordml/cid" xmlns:w16="http://schemas.microsoft.com/office/word/2018/wordml" xmlns:w16se="http://schemas.microsoft.com/office/word/2015/wordml/symex" xmlns:wpg="http://schemas.microsoft.com/office/word/2010/wordprocessingGroup" xmlns:wpi="http://schemas.microsoft.com/office/word/2010/wordprocessingInk" xmlns:wne="http://schemas.microsoft.com/office/word/2006/wordml" xmlns:wps="http://schemas.microsoft.com/office/word/2010/wordprocessingShape" mc:Ignorable="w14 w15 w16se w16cid w16 w16cex wp14">
+<w:document xmlns:wpc="http://schemas.microsoft.com/office/word/2010/wordprocessingCanvas" xmlns:cx="http://schemas.microsoft.com/office/drawing/2014/chartex" xmlns:cx1="http://schemas.microsoft.com/office/drawing/2015/9/8/chartex" xmlns:cx2="http://schemas.microsoft.com/office/drawing/2015/10/21/chartex" xmlns:cx3="http://schemas.microsoft.com/office/drawing/2016/5/9/chartex" xmlns:cx4="http://schemas.microsoft.com/office/drawing/2016/5/10/chartex" xmlns:cx5="http://schemas.microsoft.com/office/drawing/2016/5/11/chartex" xmlns:cx6="http://schemas.microsoft.com/office/drawing/2016/5/12/chartex" xmlns:cx7="http://schemas.microsoft.com/office/drawing/2016/5/13/chartex" xmlns:cx8="http://schemas.microsoft.com/office/drawing/2016/5/14/chartex" xmlns:mc="http://schemas.openxmlformats.org/markup-compatibility/2006" xmlns:aink="http://schemas.microsoft.com/office/drawing/2016/ink" xmlns:am3d="http://schemas.microsoft.com/office/drawing/2017/model3d" xmlns:o="urn:schemas-microsoft-com:office:office" xmlns:r="http://schemas.openxmlformats.org/officeDocument/2006/relationships" xmlns:m="http://schemas.openxmlformats.org/officeDocument/2006/math" xmlns:v="urn:schemas-microsoft-com:vml" xmlns:wp14="http://schemas.microsoft.com/office/word/2010/wordprocessingDrawing" xmlns:wp="http://schemas.openxmlformats.org/drawingml/2006/wordprocessingDrawing" xmlns:w10="urn:schemas-microsoft-com:office:word" xmlns:w="http://schemas.openxmlformats.org/wordprocessingml/2006/main" xmlns:w14="http://schemas.microsoft.com/office/word/2010/wordml" xmlns:w15="http://schemas.microsoft.com/office/word/2012/wordml" xmlns:w16cex="http://schemas.microsoft.com/office/word/2018/wordml/cex" xmlns:w16cid="http://schemas.microsoft.com/office/word/2016/wordml/cid" xmlns:w16="http://schemas.microsoft.com/office/word/2018/wordml" xmlns:w16sdtdh="http://schemas.microsoft.com/office/word/2020/wordml/sdtdatahash" xmlns:w16se="http://schemas.microsoft.com/office/word/2015/wordml/symex" xmlns:wpg="http://schemas.microsoft.com/office/word/2010/wordprocessingGroup" xmlns:wpi="http://schemas.microsoft.com/office/word/2010/wordprocessingInk" xmlns:wne="http://schemas.microsoft.com/office/word/2006/wordml" xmlns:wps="http://schemas.microsoft.com/office/word/2010/wordprocessingShape" mc:Ignorable="w14 w15 w16se w16cid w16 w16cex w16sdtdh wp14">
   <w:body>
     <w:p>
       <w:pPr>
@@ -692,21 +692,7 @@
         <w:rPr>
           <w:lang w:val="en-AU"/>
         </w:rPr>
-        <w:t xml:space="preserve">Men </w:t>
-      </w:r>
-      <w:proofErr w:type="gramStart"/>
-      <w:r>
-        <w:rPr>
-          <w:lang w:val="en-AU"/>
-        </w:rPr>
-        <w:t>In</w:t>
-      </w:r>
-      <w:proofErr w:type="gramEnd"/>
-      <w:r>
-        <w:rPr>
-          <w:lang w:val="en-AU"/>
-        </w:rPr>
-        <w:t xml:space="preserve"> the Middle</w:t>
+        <w:t>Men In the Middle</w:t>
       </w:r>
     </w:p>
     <w:p>
@@ -838,21 +824,7 @@
         <w:rPr>
           <w:lang w:val="en-AU"/>
         </w:rPr>
-        <w:t xml:space="preserve">change the way a page is rendered. </w:t>
-      </w:r>
-      <w:proofErr w:type="gramStart"/>
-      <w:r>
-        <w:rPr>
-          <w:lang w:val="en-AU"/>
-        </w:rPr>
-        <w:t>So</w:t>
-      </w:r>
-      <w:proofErr w:type="gramEnd"/>
-      <w:r>
-        <w:rPr>
-          <w:lang w:val="en-AU"/>
-        </w:rPr>
-        <w:t xml:space="preserve"> when debugging something important, you should disable them by windows-&gt;extensions or by opening an incognito tab (which comes with extensions turned off by default).</w:t>
+        <w:t>change the way a page is rendered. So when debugging something important, you should disable them by windows-&gt;extensions or by opening an incognito tab (which comes with extensions turned off by default).</w:t>
       </w:r>
       <w:r>
         <w:rPr>
@@ -930,21 +902,7 @@
         <w:rPr>
           <w:lang w:val="en-AU"/>
         </w:rPr>
-        <w:t>Uncheck the ‘User agent -&gt; Select automatically</w:t>
-      </w:r>
-      <w:proofErr w:type="gramStart"/>
-      <w:r>
-        <w:rPr>
-          <w:lang w:val="en-AU"/>
-        </w:rPr>
-        <w:t>’  and</w:t>
-      </w:r>
-      <w:proofErr w:type="gramEnd"/>
-      <w:r>
-        <w:rPr>
-          <w:lang w:val="en-AU"/>
-        </w:rPr>
-        <w:t xml:space="preserve"> choose ‘Googlebot’ </w:t>
+        <w:t xml:space="preserve">Uncheck the ‘User agent -&gt; Select automatically’  and choose ‘Googlebot’ </w:t>
       </w:r>
     </w:p>
     <w:p>
@@ -1239,16 +1197,8 @@
         <w:rPr>
           <w:lang w:val="en-AU"/>
         </w:rPr>
-        <w:t xml:space="preserve">Click on an </w:t>
-      </w:r>
-      <w:proofErr w:type="gramStart"/>
-      <w:r>
-        <w:rPr>
-          <w:lang w:val="en-AU"/>
-        </w:rPr>
-        <w:t>element  :</w:t>
-      </w:r>
-      <w:proofErr w:type="gramEnd"/>
+        <w:t>Click on an element  :</w:t>
+      </w:r>
     </w:p>
     <w:p>
       <w:pPr>
@@ -1328,14 +1278,7 @@
         <w:rPr>
           <w:lang w:val="en-AU"/>
         </w:rPr>
-        <w:t>In the right panel: Styles-</w:t>
-      </w:r>
-      <w:proofErr w:type="gramStart"/>
-      <w:r>
-        <w:rPr>
-          <w:lang w:val="en-AU"/>
-        </w:rPr>
-        <w:t>&gt; :</w:t>
+        <w:t>In the right panel: Styles-&gt; :</w:t>
       </w:r>
       <w:proofErr w:type="spellStart"/>
       <w:r>
@@ -1345,7 +1288,6 @@
         <w:t>hov</w:t>
       </w:r>
       <w:proofErr w:type="spellEnd"/>
-      <w:proofErr w:type="gramEnd"/>
       <w:r>
         <w:rPr>
           <w:lang w:val="en-AU"/>
@@ -1505,21 +1447,7 @@
         <w:rPr>
           <w:lang w:val="en-AU"/>
         </w:rPr>
-        <w:t xml:space="preserve">Find event listeners: choose the element, in the </w:t>
-      </w:r>
-      <w:proofErr w:type="gramStart"/>
-      <w:r>
-        <w:rPr>
-          <w:lang w:val="en-AU"/>
-        </w:rPr>
-        <w:t>right hand</w:t>
-      </w:r>
-      <w:proofErr w:type="gramEnd"/>
-      <w:r>
-        <w:rPr>
-          <w:lang w:val="en-AU"/>
-        </w:rPr>
-        <w:t xml:space="preserve"> side, ‘Event Listeners’ (next to the Style tab)</w:t>
+        <w:t>Find event listeners: choose the element, in the right hand side, ‘Event Listeners’ (next to the Style tab)</w:t>
       </w:r>
     </w:p>
     <w:p>
@@ -1569,21 +1497,7 @@
         <w:rPr>
           <w:lang w:val="en-AU"/>
         </w:rPr>
-        <w:t xml:space="preserve">Accessibility tab – in the </w:t>
-      </w:r>
-      <w:proofErr w:type="gramStart"/>
-      <w:r>
-        <w:rPr>
-          <w:lang w:val="en-AU"/>
-        </w:rPr>
-        <w:t>right hand</w:t>
-      </w:r>
-      <w:proofErr w:type="gramEnd"/>
-      <w:r>
-        <w:rPr>
-          <w:lang w:val="en-AU"/>
-        </w:rPr>
-        <w:t xml:space="preserve"> side (next to style) – to see your accessibility definitions.</w:t>
+        <w:t>Accessibility tab – in the right hand side (next to style) – to see your accessibility definitions.</w:t>
       </w:r>
     </w:p>
     <w:p>
@@ -1633,21 +1547,7 @@
         <w:rPr>
           <w:lang w:val="en-AU"/>
         </w:rPr>
-        <w:t xml:space="preserve">The browser will go over it and will all </w:t>
-      </w:r>
-      <w:proofErr w:type="gramStart"/>
-      <w:r>
-        <w:rPr>
-          <w:lang w:val="en-AU"/>
-        </w:rPr>
-        <w:t>additional</w:t>
-      </w:r>
-      <w:proofErr w:type="gramEnd"/>
-      <w:r>
-        <w:rPr>
-          <w:lang w:val="en-AU"/>
-        </w:rPr>
-        <w:t xml:space="preserve"> files and scripts when it discover them.</w:t>
+        <w:t>The browser will go over it and will all additional files and scripts when it discover them.</w:t>
       </w:r>
     </w:p>
     <w:p>
@@ -1982,21 +1882,7 @@
         <w:rPr>
           <w:lang w:val="en-AU"/>
         </w:rPr>
-        <w:t xml:space="preserve">Note: there is a limit to the number of concurrent requests (~6). </w:t>
-      </w:r>
-      <w:proofErr w:type="gramStart"/>
-      <w:r>
-        <w:rPr>
-          <w:lang w:val="en-AU"/>
-        </w:rPr>
-        <w:t>So</w:t>
-      </w:r>
-      <w:proofErr w:type="gramEnd"/>
-      <w:r>
-        <w:rPr>
-          <w:lang w:val="en-AU"/>
-        </w:rPr>
-        <w:t xml:space="preserve"> if you have 20 requests to get images</w:t>
+        <w:t>Note: there is a limit to the number of concurrent requests (~6). So if you have 20 requests to get images</w:t>
       </w:r>
       <w:r>
         <w:rPr>
@@ -3207,21 +3093,7 @@
         <w:rPr>
           <w:lang w:val="en-AU"/>
         </w:rPr>
-        <w:t>Chrome Task Manger</w:t>
-      </w:r>
-      <w:proofErr w:type="gramStart"/>
-      <w:r>
-        <w:rPr>
-          <w:lang w:val="en-AU"/>
-        </w:rPr>
-        <w:t>: ;;;-&gt;</w:t>
-      </w:r>
-      <w:proofErr w:type="gramEnd"/>
-      <w:r>
-        <w:rPr>
-          <w:lang w:val="en-AU"/>
-        </w:rPr>
-        <w:t>More Tools-&gt;Task Manager</w:t>
+        <w:t>Chrome Task Manger: ;;;-&gt;More Tools-&gt;Task Manager</w:t>
       </w:r>
       <w:r>
         <w:rPr>
@@ -3564,6 +3436,271 @@
         </w:rPr>
         <w:t>It will load the app as normal but will have an additional Node.JS dev tool suite that allow us to debug our backend code in the browsers as well.</w:t>
       </w:r>
+    </w:p>
+    <w:p>
+      <w:pPr>
+        <w:pStyle w:val="Heading2"/>
+        <w:rPr>
+          <w:lang w:val="en-AU"/>
+        </w:rPr>
+      </w:pPr>
+      <w:r>
+        <w:rPr>
+          <w:lang w:val="en-AU"/>
+        </w:rPr>
+        <w:t>Firefox</w:t>
+      </w:r>
+    </w:p>
+    <w:p>
+      <w:pPr>
+        <w:pStyle w:val="Body"/>
+        <w:rPr>
+          <w:lang w:val="en-AU"/>
+        </w:rPr>
+      </w:pPr>
+      <w:hyperlink r:id="rId18" w:history="1">
+        <w:r>
+          <w:rPr>
+            <w:rStyle w:val="Hyperlink"/>
+            <w:lang w:val="en-AU"/>
+          </w:rPr>
+          <w:t>https://developer.mozilla.org/en-US/docs/Tools</w:t>
+        </w:r>
+      </w:hyperlink>
+      <w:r>
+        <w:rPr>
+          <w:lang w:val="en-AU"/>
+        </w:rPr>
+        <w:t xml:space="preserve"> </w:t>
+      </w:r>
+    </w:p>
+    <w:tbl>
+      <w:tblPr>
+        <w:tblStyle w:val="TableGrid"/>
+        <w:tblW w:w="0" w:type="auto"/>
+        <w:tblInd w:w="1531" w:type="dxa"/>
+        <w:tblLook w:val="04A0" w:firstRow="1" w:lastRow="0" w:firstColumn="1" w:lastColumn="0" w:noHBand="0" w:noVBand="1"/>
+      </w:tblPr>
+      <w:tblGrid>
+        <w:gridCol w:w="3011"/>
+        <w:gridCol w:w="5659"/>
+      </w:tblGrid>
+      <w:tr>
+        <w:tc>
+          <w:tcPr>
+            <w:tcW w:w="3011" w:type="dxa"/>
+            <w:shd w:val="clear" w:color="auto" w:fill="F2F2F2" w:themeFill="background1" w:themeFillShade="F2"/>
+          </w:tcPr>
+          <w:p>
+            <w:pPr>
+              <w:pStyle w:val="Body"/>
+              <w:ind w:left="0"/>
+              <w:rPr>
+                <w:lang w:val="en-AU"/>
+              </w:rPr>
+            </w:pPr>
+            <w:r>
+              <w:rPr>
+                <w:lang w:val="en-AU"/>
+              </w:rPr>
+              <w:t>Shortcut Key</w:t>
+            </w:r>
+          </w:p>
+        </w:tc>
+        <w:tc>
+          <w:tcPr>
+            <w:tcW w:w="5659" w:type="dxa"/>
+            <w:shd w:val="clear" w:color="auto" w:fill="F2F2F2" w:themeFill="background1" w:themeFillShade="F2"/>
+          </w:tcPr>
+          <w:p>
+            <w:pPr>
+              <w:pStyle w:val="Body"/>
+              <w:ind w:left="0"/>
+              <w:rPr>
+                <w:lang w:val="en-AU"/>
+              </w:rPr>
+            </w:pPr>
+            <w:r>
+              <w:rPr>
+                <w:lang w:val="en-AU"/>
+              </w:rPr>
+              <w:t>Description</w:t>
+            </w:r>
+          </w:p>
+        </w:tc>
+      </w:tr>
+      <w:tr>
+        <w:tc>
+          <w:tcPr>
+            <w:tcW w:w="3011" w:type="dxa"/>
+          </w:tcPr>
+          <w:p>
+            <w:pPr>
+              <w:pStyle w:val="Body"/>
+              <w:ind w:left="0"/>
+              <w:rPr>
+                <w:lang w:val="en-AU"/>
+              </w:rPr>
+            </w:pPr>
+            <w:proofErr w:type="spellStart"/>
+            <w:r>
+              <w:rPr>
+                <w:lang w:val="en-AU"/>
+              </w:rPr>
+              <w:t>Ctrl+Shift+I</w:t>
+            </w:r>
+            <w:proofErr w:type="spellEnd"/>
+          </w:p>
+        </w:tc>
+        <w:tc>
+          <w:tcPr>
+            <w:tcW w:w="5659" w:type="dxa"/>
+          </w:tcPr>
+          <w:p>
+            <w:pPr>
+              <w:pStyle w:val="Body"/>
+              <w:ind w:left="0"/>
+              <w:rPr>
+                <w:lang w:val="en-AU"/>
+              </w:rPr>
+            </w:pPr>
+            <w:r>
+              <w:rPr>
+                <w:lang w:val="en-AU"/>
+              </w:rPr>
+              <w:t>Open dev-tools</w:t>
+            </w:r>
+          </w:p>
+        </w:tc>
+      </w:tr>
+      <w:tr>
+        <w:tc>
+          <w:tcPr>
+            <w:tcW w:w="3011" w:type="dxa"/>
+          </w:tcPr>
+          <w:p>
+            <w:pPr>
+              <w:pStyle w:val="Body"/>
+              <w:ind w:left="0"/>
+              <w:rPr>
+                <w:lang w:val="en-AU"/>
+              </w:rPr>
+            </w:pPr>
+          </w:p>
+        </w:tc>
+        <w:tc>
+          <w:tcPr>
+            <w:tcW w:w="5659" w:type="dxa"/>
+          </w:tcPr>
+          <w:p>
+            <w:pPr>
+              <w:pStyle w:val="Body"/>
+              <w:ind w:left="0"/>
+              <w:rPr>
+                <w:lang w:val="en-AU"/>
+              </w:rPr>
+            </w:pPr>
+          </w:p>
+        </w:tc>
+      </w:tr>
+      <w:tr>
+        <w:tc>
+          <w:tcPr>
+            <w:tcW w:w="3011" w:type="dxa"/>
+          </w:tcPr>
+          <w:p>
+            <w:pPr>
+              <w:pStyle w:val="Body"/>
+              <w:ind w:left="0"/>
+              <w:rPr>
+                <w:lang w:val="en-AU"/>
+              </w:rPr>
+            </w:pPr>
+          </w:p>
+        </w:tc>
+        <w:tc>
+          <w:tcPr>
+            <w:tcW w:w="5659" w:type="dxa"/>
+          </w:tcPr>
+          <w:p>
+            <w:pPr>
+              <w:pStyle w:val="Body"/>
+              <w:ind w:left="0"/>
+              <w:rPr>
+                <w:lang w:val="en-AU"/>
+              </w:rPr>
+            </w:pPr>
+          </w:p>
+        </w:tc>
+      </w:tr>
+      <w:tr>
+        <w:tc>
+          <w:tcPr>
+            <w:tcW w:w="3011" w:type="dxa"/>
+          </w:tcPr>
+          <w:p>
+            <w:pPr>
+              <w:pStyle w:val="Body"/>
+              <w:ind w:left="0"/>
+              <w:rPr>
+                <w:lang w:val="en-AU"/>
+              </w:rPr>
+            </w:pPr>
+          </w:p>
+        </w:tc>
+        <w:tc>
+          <w:tcPr>
+            <w:tcW w:w="5659" w:type="dxa"/>
+          </w:tcPr>
+          <w:p>
+            <w:pPr>
+              <w:pStyle w:val="Body"/>
+              <w:ind w:left="0"/>
+              <w:rPr>
+                <w:lang w:val="en-AU"/>
+              </w:rPr>
+            </w:pPr>
+          </w:p>
+        </w:tc>
+      </w:tr>
+      <w:tr>
+        <w:tc>
+          <w:tcPr>
+            <w:tcW w:w="3011" w:type="dxa"/>
+          </w:tcPr>
+          <w:p>
+            <w:pPr>
+              <w:pStyle w:val="Body"/>
+              <w:ind w:left="0"/>
+              <w:rPr>
+                <w:lang w:val="en-AU"/>
+              </w:rPr>
+            </w:pPr>
+          </w:p>
+        </w:tc>
+        <w:tc>
+          <w:tcPr>
+            <w:tcW w:w="5659" w:type="dxa"/>
+          </w:tcPr>
+          <w:p>
+            <w:pPr>
+              <w:pStyle w:val="Body"/>
+              <w:ind w:left="0"/>
+              <w:rPr>
+                <w:lang w:val="en-AU"/>
+              </w:rPr>
+            </w:pPr>
+          </w:p>
+        </w:tc>
+      </w:tr>
+    </w:tbl>
+    <w:p>
+      <w:pPr>
+        <w:pStyle w:val="Body"/>
+        <w:rPr>
+          <w:lang w:val="en-AU"/>
+        </w:rPr>
+      </w:pPr>
     </w:p>
     <w:p>
       <w:pPr>
@@ -3592,7 +3729,7 @@
 </file>
 
 <file path=word/numbering.xml><?xml version="1.0" encoding="utf-8"?>
-<w:numbering xmlns:wpc="http://schemas.microsoft.com/office/word/2010/wordprocessingCanvas" xmlns:cx="http://schemas.microsoft.com/office/drawing/2014/chartex" xmlns:cx1="http://schemas.microsoft.com/office/drawing/2015/9/8/chartex" xmlns:cx2="http://schemas.microsoft.com/office/drawing/2015/10/21/chartex" xmlns:cx3="http://schemas.microsoft.com/office/drawing/2016/5/9/chartex" xmlns:cx4="http://schemas.microsoft.com/office/drawing/2016/5/10/chartex" xmlns:cx5="http://schemas.microsoft.com/office/drawing/2016/5/11/chartex" xmlns:cx6="http://schemas.microsoft.com/office/drawing/2016/5/12/chartex" xmlns:cx7="http://schemas.microsoft.com/office/drawing/2016/5/13/chartex" xmlns:cx8="http://schemas.microsoft.com/office/drawing/2016/5/14/chartex" xmlns:mc="http://schemas.openxmlformats.org/markup-compatibility/2006" xmlns:aink="http://schemas.microsoft.com/office/drawing/2016/ink" xmlns:am3d="http://schemas.microsoft.com/office/drawing/2017/model3d" xmlns:o="urn:schemas-microsoft-com:office:office" xmlns:r="http://schemas.openxmlformats.org/officeDocument/2006/relationships" xmlns:m="http://schemas.openxmlformats.org/officeDocument/2006/math" xmlns:v="urn:schemas-microsoft-com:vml" xmlns:wp14="http://schemas.microsoft.com/office/word/2010/wordprocessingDrawing" xmlns:wp="http://schemas.openxmlformats.org/drawingml/2006/wordprocessingDrawing" xmlns:w10="urn:schemas-microsoft-com:office:word" xmlns:w="http://schemas.openxmlformats.org/wordprocessingml/2006/main" xmlns:w14="http://schemas.microsoft.com/office/word/2010/wordml" xmlns:w15="http://schemas.microsoft.com/office/word/2012/wordml" xmlns:w16cex="http://schemas.microsoft.com/office/word/2018/wordml/cex" xmlns:w16cid="http://schemas.microsoft.com/office/word/2016/wordml/cid" xmlns:w16="http://schemas.microsoft.com/office/word/2018/wordml" xmlns:w16se="http://schemas.microsoft.com/office/word/2015/wordml/symex" xmlns:wpg="http://schemas.microsoft.com/office/word/2010/wordprocessingGroup" xmlns:wpi="http://schemas.microsoft.com/office/word/2010/wordprocessingInk" xmlns:wne="http://schemas.microsoft.com/office/word/2006/wordml" xmlns:wps="http://schemas.microsoft.com/office/word/2010/wordprocessingShape" mc:Ignorable="w14 w15 w16se w16cid w16 w16cex wp14">
+<w:numbering xmlns:wpc="http://schemas.microsoft.com/office/word/2010/wordprocessingCanvas" xmlns:cx="http://schemas.microsoft.com/office/drawing/2014/chartex" xmlns:cx1="http://schemas.microsoft.com/office/drawing/2015/9/8/chartex" xmlns:cx2="http://schemas.microsoft.com/office/drawing/2015/10/21/chartex" xmlns:cx3="http://schemas.microsoft.com/office/drawing/2016/5/9/chartex" xmlns:cx4="http://schemas.microsoft.com/office/drawing/2016/5/10/chartex" xmlns:cx5="http://schemas.microsoft.com/office/drawing/2016/5/11/chartex" xmlns:cx6="http://schemas.microsoft.com/office/drawing/2016/5/12/chartex" xmlns:cx7="http://schemas.microsoft.com/office/drawing/2016/5/13/chartex" xmlns:cx8="http://schemas.microsoft.com/office/drawing/2016/5/14/chartex" xmlns:mc="http://schemas.openxmlformats.org/markup-compatibility/2006" xmlns:aink="http://schemas.microsoft.com/office/drawing/2016/ink" xmlns:am3d="http://schemas.microsoft.com/office/drawing/2017/model3d" xmlns:o="urn:schemas-microsoft-com:office:office" xmlns:r="http://schemas.openxmlformats.org/officeDocument/2006/relationships" xmlns:m="http://schemas.openxmlformats.org/officeDocument/2006/math" xmlns:v="urn:schemas-microsoft-com:vml" xmlns:wp14="http://schemas.microsoft.com/office/word/2010/wordprocessingDrawing" xmlns:wp="http://schemas.openxmlformats.org/drawingml/2006/wordprocessingDrawing" xmlns:w10="urn:schemas-microsoft-com:office:word" xmlns:w="http://schemas.openxmlformats.org/wordprocessingml/2006/main" xmlns:w14="http://schemas.microsoft.com/office/word/2010/wordml" xmlns:w15="http://schemas.microsoft.com/office/word/2012/wordml" xmlns:w16cex="http://schemas.microsoft.com/office/word/2018/wordml/cex" xmlns:w16cid="http://schemas.microsoft.com/office/word/2016/wordml/cid" xmlns:w16="http://schemas.microsoft.com/office/word/2018/wordml" xmlns:w16sdtdh="http://schemas.microsoft.com/office/word/2020/wordml/sdtdatahash" xmlns:w16se="http://schemas.microsoft.com/office/word/2015/wordml/symex" xmlns:wpg="http://schemas.microsoft.com/office/word/2010/wordprocessingGroup" xmlns:wpi="http://schemas.microsoft.com/office/word/2010/wordprocessingInk" xmlns:wne="http://schemas.microsoft.com/office/word/2006/wordml" xmlns:wps="http://schemas.microsoft.com/office/word/2010/wordprocessingShape" mc:Ignorable="w14 w15 w16se w16cid w16 w16cex w16sdtdh wp14">
   <w:abstractNum w:abstractNumId="0" w15:restartNumberingAfterBreak="0">
     <w:nsid w:val="0029572B"/>
     <w:multiLevelType w:val="multilevel"/>
@@ -6557,7 +6694,7 @@
 </file>
 
 <file path=word/styles.xml><?xml version="1.0" encoding="utf-8"?>
-<w:styles xmlns:mc="http://schemas.openxmlformats.org/markup-compatibility/2006" xmlns:r="http://schemas.openxmlformats.org/officeDocument/2006/relationships" xmlns:w="http://schemas.openxmlformats.org/wordprocessingml/2006/main" xmlns:w14="http://schemas.microsoft.com/office/word/2010/wordml" xmlns:w15="http://schemas.microsoft.com/office/word/2012/wordml" xmlns:w16cex="http://schemas.microsoft.com/office/word/2018/wordml/cex" xmlns:w16cid="http://schemas.microsoft.com/office/word/2016/wordml/cid" xmlns:w16="http://schemas.microsoft.com/office/word/2018/wordml" xmlns:w16se="http://schemas.microsoft.com/office/word/2015/wordml/symex" mc:Ignorable="w14 w15 w16se w16cid w16 w16cex">
+<w:styles xmlns:mc="http://schemas.openxmlformats.org/markup-compatibility/2006" xmlns:r="http://schemas.openxmlformats.org/officeDocument/2006/relationships" xmlns:w="http://schemas.openxmlformats.org/wordprocessingml/2006/main" xmlns:w14="http://schemas.microsoft.com/office/word/2010/wordml" xmlns:w15="http://schemas.microsoft.com/office/word/2012/wordml" xmlns:w16cex="http://schemas.microsoft.com/office/word/2018/wordml/cex" xmlns:w16cid="http://schemas.microsoft.com/office/word/2016/wordml/cid" xmlns:w16="http://schemas.microsoft.com/office/word/2018/wordml" xmlns:w16sdtdh="http://schemas.microsoft.com/office/word/2020/wordml/sdtdatahash" xmlns:w16se="http://schemas.microsoft.com/office/word/2015/wordml/symex" mc:Ignorable="w14 w15 w16se w16cid w16 w16cex w16sdtdh">
   <w:docDefaults>
     <w:rPrDefault>
       <w:rPr>

</xml_diff>